<commit_message>
HURDAT loading prototype completed
Simple data load. Might want to upgrade it to manage partial load of
data, or database like features.
</commit_message>
<xml_diff>
--- a/documents/dataflow.docx
+++ b/documents/dataflow.docx
@@ -718,8 +718,8 @@
         </w:rPr>
         <w:drawing>
           <wp:inline distT="0" distB="0" distL="0" distR="0">
-            <wp:extent cx="6132020" cy="6882853"/>
-            <wp:effectExtent l="0" t="0" r="2540" b="0"/>
+            <wp:extent cx="4115681" cy="4619625"/>
+            <wp:effectExtent l="0" t="0" r="0" b="0"/>
             <wp:docPr id="2" name="Picture 2"/>
             <wp:cNvGraphicFramePr>
               <a:graphicFrameLocks xmlns:a="http://schemas.openxmlformats.org/drawingml/2006/main" noChangeAspect="1"/>
@@ -746,7 +746,7 @@
                   <pic:spPr>
                     <a:xfrm>
                       <a:off x="0" y="0"/>
-                      <a:ext cx="7502687" cy="8421351"/>
+                      <a:ext cx="5034834" cy="5651324"/>
                     </a:xfrm>
                     <a:prstGeom prst="rect">
                       <a:avLst/>

</xml_diff>